<commit_message>
Primera parte aprendizaje terminada
</commit_message>
<xml_diff>
--- a/Cap 3.docx
+++ b/Cap 3.docx
@@ -154,14 +154,27 @@
       <w:r>
         <w:t>(</w:t>
       </w:r>
-      <w:fldSimple w:instr=" SEQ Tabla \* alphabetic ">
-        <w:r>
-          <w:rPr>
-            <w:noProof/>
-          </w:rPr>
-          <w:t>a</w:t>
-        </w:r>
-      </w:fldSimple>
+      <w:r>
+        <w:fldChar w:fldCharType="begin"/>
+      </w:r>
+      <w:r>
+        <w:instrText xml:space="preserve"> SEQ Tabla \* alphabetic </w:instrText>
+      </w:r>
+      <w:r>
+        <w:fldChar w:fldCharType="separate"/>
+      </w:r>
+      <w:r>
+        <w:rPr>
+          <w:noProof/>
+        </w:rPr>
+        <w:t>a</w:t>
+      </w:r>
+      <w:r>
+        <w:rPr>
+          <w:noProof/>
+        </w:rPr>
+        <w:fldChar w:fldCharType="end"/>
+      </w:r>
       <w:r>
         <w:t>) Vista superior.</w:t>
       </w:r>
@@ -257,14 +270,27 @@
       <w:r>
         <w:t>.</w:t>
       </w:r>
-      <w:fldSimple w:instr=" SEQ Figura \* alphabetic \s 1 ">
-        <w:r>
-          <w:rPr>
-            <w:noProof/>
-          </w:rPr>
-          <w:t>a</w:t>
-        </w:r>
-      </w:fldSimple>
+      <w:r>
+        <w:fldChar w:fldCharType="begin"/>
+      </w:r>
+      <w:r>
+        <w:instrText xml:space="preserve"> SEQ Figura \* alphabetic \s 1 </w:instrText>
+      </w:r>
+      <w:r>
+        <w:fldChar w:fldCharType="separate"/>
+      </w:r>
+      <w:r>
+        <w:rPr>
+          <w:noProof/>
+        </w:rPr>
+        <w:t>a</w:t>
+      </w:r>
+      <w:r>
+        <w:rPr>
+          <w:noProof/>
+        </w:rPr>
+        <w:fldChar w:fldCharType="end"/>
+      </w:r>
       <w:r>
         <w:t xml:space="preserve"> Vista detallada del </w:t>
       </w:r>
@@ -450,12 +476,17 @@
       </w:r>
       <w:proofErr w:type="spellStart"/>
       <w:r>
+        <w:rPr>
+          <w:i/>
+        </w:rPr>
         <w:t>headers</w:t>
       </w:r>
       <w:proofErr w:type="spellEnd"/>
       <w:r>
         <w:t xml:space="preserve"> disponibles. Uno de los que se han utilizado en este trabajo es el que permite comunicarse a través de línea serie RS232, permitiendo comprobar la funcionalidad del código.</w:t>
       </w:r>
+      <w:bookmarkStart w:id="0" w:name="_GoBack"/>
+      <w:bookmarkEnd w:id="0"/>
     </w:p>
     <w:p>
       <w:pPr>
@@ -646,14 +677,27 @@
       <w:r>
         <w:t xml:space="preserve">Figura </w:t>
       </w:r>
-      <w:fldSimple w:instr=" SEQ Figura \* ARABIC ">
-        <w:r>
-          <w:rPr>
-            <w:noProof/>
-          </w:rPr>
-          <w:t>2</w:t>
-        </w:r>
-      </w:fldSimple>
+      <w:r>
+        <w:fldChar w:fldCharType="begin"/>
+      </w:r>
+      <w:r>
+        <w:instrText xml:space="preserve"> SEQ Figura \* ARABIC </w:instrText>
+      </w:r>
+      <w:r>
+        <w:fldChar w:fldCharType="separate"/>
+      </w:r>
+      <w:r>
+        <w:rPr>
+          <w:noProof/>
+        </w:rPr>
+        <w:t>2</w:t>
+      </w:r>
+      <w:r>
+        <w:rPr>
+          <w:noProof/>
+        </w:rPr>
+        <w:fldChar w:fldCharType="end"/>
+      </w:r>
     </w:p>
     <w:p>
       <w:pPr>
@@ -767,14 +811,27 @@
       <w:r>
         <w:t xml:space="preserve">Figura </w:t>
       </w:r>
-      <w:fldSimple w:instr=" SEQ Figura \* ARABIC ">
-        <w:r>
-          <w:rPr>
-            <w:noProof/>
-          </w:rPr>
-          <w:t>2</w:t>
-        </w:r>
-      </w:fldSimple>
+      <w:r>
+        <w:fldChar w:fldCharType="begin"/>
+      </w:r>
+      <w:r>
+        <w:instrText xml:space="preserve"> SEQ Figura \* ARABIC </w:instrText>
+      </w:r>
+      <w:r>
+        <w:fldChar w:fldCharType="separate"/>
+      </w:r>
+      <w:r>
+        <w:rPr>
+          <w:noProof/>
+        </w:rPr>
+        <w:t>2</w:t>
+      </w:r>
+      <w:r>
+        <w:rPr>
+          <w:noProof/>
+        </w:rPr>
+        <w:fldChar w:fldCharType="end"/>
+      </w:r>
     </w:p>
     <w:p>
       <w:pPr>
@@ -1137,8 +1194,6 @@
       <w:r>
         <w:t>, se realizó una adaptación de esta arquitectura para funcionar con la pila de protocolos y el firmware mencionados en el apartado anterior.</w:t>
       </w:r>
-      <w:bookmarkStart w:id="0" w:name="_GoBack"/>
-      <w:bookmarkEnd w:id="0"/>
     </w:p>
     <w:p>
       <w:pPr>
@@ -1324,6 +1379,7 @@
           <w:rFonts w:ascii="Calibri" w:hAnsi="Calibri"/>
           <w:noProof/>
           <w:sz w:val="22"/>
+          <w:lang w:val="en-US"/>
         </w:rPr>
       </w:pPr>
       <w:r>
@@ -1331,6 +1387,9 @@
         <w:fldChar w:fldCharType="begin" w:fldLock="1"/>
       </w:r>
       <w:r>
+        <w:rPr>
+          <w:lang w:val="en-US"/>
+        </w:rPr>
         <w:instrText xml:space="preserve">ADDIN Mendeley Bibliography CSL_BIBLIOGRAPHY </w:instrText>
       </w:r>
       <w:r>
@@ -1341,6 +1400,7 @@
           <w:rFonts w:ascii="Calibri" w:hAnsi="Calibri"/>
           <w:noProof/>
           <w:sz w:val="22"/>
+          <w:lang w:val="en-US"/>
         </w:rPr>
         <w:t>[1]</w:t>
       </w:r>
@@ -1349,6 +1409,7 @@
           <w:rFonts w:ascii="Calibri" w:hAnsi="Calibri"/>
           <w:noProof/>
           <w:sz w:val="22"/>
+          <w:lang w:val="en-US"/>
         </w:rPr>
         <w:tab/>
         <w:t>A. Tena García, “Development of a multiple RF interfaced platform for Cognitive Wireless Sensor Networks,” ETSIT-UPM, 2013.</w:t>
@@ -1363,6 +1424,7 @@
           <w:rFonts w:ascii="Calibri" w:hAnsi="Calibri"/>
           <w:noProof/>
           <w:sz w:val="22"/>
+          <w:lang w:val="en-US"/>
         </w:rPr>
       </w:pPr>
       <w:r>
@@ -1370,6 +1432,7 @@
           <w:rFonts w:ascii="Calibri" w:hAnsi="Calibri"/>
           <w:noProof/>
           <w:sz w:val="22"/>
+          <w:lang w:val="en-US"/>
         </w:rPr>
         <w:t>[2]</w:t>
       </w:r>
@@ -1378,6 +1441,7 @@
           <w:rFonts w:ascii="Calibri" w:hAnsi="Calibri"/>
           <w:noProof/>
           <w:sz w:val="22"/>
+          <w:lang w:val="en-US"/>
         </w:rPr>
         <w:tab/>
         <w:t>M. Teconology, “Pic32mx5xx/6xx/7xx,” no. mm, 2013.</w:t>
@@ -1479,6 +1543,7 @@
           <w:rFonts w:ascii="Calibri" w:hAnsi="Calibri"/>
           <w:noProof/>
           <w:sz w:val="22"/>
+          <w:lang w:val="en-US"/>
         </w:rPr>
       </w:pPr>
       <w:r>
@@ -1486,6 +1551,7 @@
           <w:rFonts w:ascii="Calibri" w:hAnsi="Calibri"/>
           <w:noProof/>
           <w:sz w:val="22"/>
+          <w:lang w:val="en-US"/>
         </w:rPr>
         <w:t>[6]</w:t>
       </w:r>
@@ -1494,6 +1560,7 @@
           <w:rFonts w:ascii="Calibri" w:hAnsi="Calibri"/>
           <w:noProof/>
           <w:sz w:val="22"/>
+          <w:lang w:val="en-US"/>
         </w:rPr>
         <w:tab/>
         <w:t xml:space="preserve">J. Blesa, E. Romero, A. Rozas, and A. Araujo, “PUE attack detection in CWSNs using anomaly detection techniques,” </w:t>
@@ -1505,6 +1572,7 @@
           <w:iCs/>
           <w:noProof/>
           <w:sz w:val="22"/>
+          <w:lang w:val="en-US"/>
         </w:rPr>
         <w:t>EURASIP J. Wirel. Commun. Netw.</w:t>
       </w:r>
@@ -1513,6 +1581,7 @@
           <w:rFonts w:ascii="Calibri" w:hAnsi="Calibri"/>
           <w:noProof/>
           <w:sz w:val="22"/>
+          <w:lang w:val="en-US"/>
         </w:rPr>
         <w:t>, vol. 2013, no. 1, p. 215, 2013.</w:t>
       </w:r>
@@ -1526,6 +1595,7 @@
           <w:rFonts w:ascii="Calibri" w:hAnsi="Calibri"/>
           <w:noProof/>
           <w:sz w:val="22"/>
+          <w:lang w:val="en-US"/>
         </w:rPr>
       </w:pPr>
       <w:r>
@@ -1533,6 +1603,7 @@
           <w:rFonts w:ascii="Calibri" w:hAnsi="Calibri"/>
           <w:noProof/>
           <w:sz w:val="22"/>
+          <w:lang w:val="en-US"/>
         </w:rPr>
         <w:t>[7]</w:t>
       </w:r>
@@ -1541,6 +1612,7 @@
           <w:rFonts w:ascii="Calibri" w:hAnsi="Calibri"/>
           <w:noProof/>
           <w:sz w:val="22"/>
+          <w:lang w:val="en-US"/>
         </w:rPr>
         <w:tab/>
         <w:t xml:space="preserve">E. Romero, J. Blesa, A. Rozas, and A. Araujo, “Enhancing Energy Efficiency in CRSNs via Channel Selection based on Game Theory and Collaboration.,” 2015. </w:t>
@@ -1814,7 +1886,7 @@
                               <w:noProof/>
                               <w:color w:val="FFFFFF" w:themeColor="background1"/>
                             </w:rPr>
-                            <w:t>5</w:t>
+                            <w:t>1</w:t>
                           </w:r>
                           <w:r>
                             <w:rPr>
@@ -1842,6 +1914,10 @@
         </mc:Choice>
         <mc:Fallback>
           <w:pict>
+            <v:shapetype id="_x0000_t202" coordsize="21600,21600" o:spt="202" path="m,l,21600r21600,l21600,xe">
+              <v:stroke joinstyle="miter"/>
+              <v:path gradientshapeok="t" o:connecttype="rect"/>
+            </v:shapetype>
             <v:shape id="Cuadro de texto 221" o:spid="_x0000_s1027" type="#_x0000_t202" style="position:absolute;margin-left:20.6pt;margin-top:0;width:71.8pt;height:13.45pt;z-index:251659264;visibility:visible;mso-wrap-style:square;mso-width-percent:1000;mso-height-percent:0;mso-wrap-distance-left:9pt;mso-wrap-distance-top:0;mso-wrap-distance-right:9pt;mso-wrap-distance-bottom:0;mso-position-horizontal:right;mso-position-horizontal-relative:page;mso-position-vertical:center;mso-position-vertical-relative:top-margin-area;mso-width-percent:1000;mso-height-percent:0;mso-width-relative:right-margin-area;mso-height-relative:page;v-text-anchor:middle" o:gfxdata="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" o:allowincell="f" fillcolor="#5b9bd5 [3204]" strokecolor="#1f4d78 [1604]" strokeweight="1pt">
               <v:textbox style="mso-fit-shape-to-text:t" inset=",0,,0">
                 <w:txbxContent>
@@ -1866,7 +1942,7 @@
                         <w:noProof/>
                         <w:color w:val="FFFFFF" w:themeColor="background1"/>
                       </w:rPr>
-                      <w:t>5</w:t>
+                      <w:t>1</w:t>
                     </w:r>
                     <w:r>
                       <w:rPr>
@@ -3373,7 +3449,7 @@
 </file>
 
 <file path=customXml/itemProps1.xml><?xml version="1.0" encoding="utf-8"?>
-<ds:datastoreItem xmlns:ds="http://schemas.openxmlformats.org/officeDocument/2006/customXml" ds:itemID="{4F816519-4FA1-4FC4-981D-CCD66B38729D}">
+<ds:datastoreItem xmlns:ds="http://schemas.openxmlformats.org/officeDocument/2006/customXml" ds:itemID="{FC418B12-2336-44DF-AD63-E3537A5C0D9F}">
   <ds:schemaRefs>
     <ds:schemaRef ds:uri="http://schemas.openxmlformats.org/officeDocument/2006/bibliography"/>
   </ds:schemaRefs>

</xml_diff>